<commit_message>
Refactor name of the person Due to working in russian the name of Maurice Howard Halstead was written incorrectly
</commit_message>
<xml_diff>
--- a/Report.docx
+++ b/Report.docx
@@ -1676,8 +1676,6 @@
         </w:rPr>
         <w:br w:type="page"/>
       </w:r>
-      <w:bookmarkStart w:id="0" w:name="_GoBack"/>
-      <w:bookmarkEnd w:id="0"/>
     </w:p>
     <w:p>
       <w:pPr>
@@ -1943,11 +1941,13 @@
       <w:pPr>
         <w:rPr>
           <w:rFonts w:ascii="Times New Roman" w:hAnsi="Times New Roman"/>
+          <w:lang w:val="en-US"/>
         </w:rPr>
       </w:pPr>
       <w:r>
         <w:rPr>
           <w:rFonts w:ascii="Times New Roman" w:hAnsi="Times New Roman" w:hint="eastAsia"/>
+          <w:lang w:val="en-US"/>
         </w:rPr>
         <w:t>}</w:t>
       </w:r>
@@ -2625,7 +2625,7 @@
                 <w:lang w:val="en-US"/>
               </w:rPr>
             </w:pPr>
-            <w:bookmarkStart w:id="1" w:name="_Hlk54225008"/>
+            <w:bookmarkStart w:id="0" w:name="_Hlk54225008"/>
             <w:r>
               <w:rPr>
                 <w:rFonts w:ascii="Times New Roman" w:hAnsi="Times New Roman"/>
@@ -9308,7 +9308,7 @@
           </w:p>
         </w:tc>
       </w:tr>
-      <w:bookmarkEnd w:id="1"/>
+      <w:bookmarkEnd w:id="0"/>
     </w:tbl>
     <w:p>
       <w:pPr>
@@ -10071,6 +10071,8 @@
             </w:r>
           </w:p>
         </w:tc>
+        <w:bookmarkStart w:id="1" w:name="_GoBack"/>
+        <w:bookmarkEnd w:id="1"/>
       </w:tr>
       <w:tr>
         <w:trPr>
@@ -10217,9 +10219,9 @@
           <w:lang w:eastAsia="ru-RU" w:bidi="ar-SA"/>
         </w:rPr>
         <w:drawing>
-          <wp:inline distT="0" distB="0" distL="0" distR="0" wp14:anchorId="230C2882" wp14:editId="2504C7E2">
-            <wp:extent cx="6120130" cy="3442335"/>
-            <wp:effectExtent l="0" t="0" r="0" b="5715"/>
+          <wp:inline distT="0" distB="0" distL="0" distR="0" wp14:anchorId="230C2882" wp14:editId="4ADCAFC6">
+            <wp:extent cx="6120130" cy="3375660"/>
+            <wp:effectExtent l="0" t="0" r="0" b="0"/>
             <wp:docPr id="1" name="Рисунок 1"/>
             <wp:cNvGraphicFramePr>
               <a:graphicFrameLocks xmlns:a="http://schemas.openxmlformats.org/drawingml/2006/main" noChangeAspect="1"/>
@@ -10231,20 +10233,27 @@
                     <pic:cNvPr id="1" name=""/>
                     <pic:cNvPicPr/>
                   </pic:nvPicPr>
-                  <pic:blipFill>
+                  <pic:blipFill rotWithShape="1">
                     <a:blip r:embed="rId8"/>
-                    <a:stretch>
-                      <a:fillRect/>
-                    </a:stretch>
+                    <a:srcRect t="1937" b="-1"/>
+                    <a:stretch/>
                   </pic:blipFill>
-                  <pic:spPr>
+                  <pic:spPr bwMode="auto">
                     <a:xfrm>
                       <a:off x="0" y="0"/>
-                      <a:ext cx="6120130" cy="3442335"/>
+                      <a:ext cx="6120130" cy="3375660"/>
                     </a:xfrm>
                     <a:prstGeom prst="rect">
                       <a:avLst/>
                     </a:prstGeom>
+                    <a:ln>
+                      <a:noFill/>
+                    </a:ln>
+                    <a:extLst>
+                      <a:ext uri="{53640926-AAD7-44D8-BBD7-CCE9431645EC}">
+                        <a14:shadowObscured xmlns:a14="http://schemas.microsoft.com/office/drawing/2010/main"/>
+                      </a:ext>
+                    </a:extLst>
                   </pic:spPr>
                 </pic:pic>
               </a:graphicData>
@@ -11681,7 +11690,7 @@
 </file>
 
 <file path=customXml/itemProps1.xml><?xml version="1.0" encoding="utf-8"?>
-<ds:datastoreItem xmlns:ds="http://schemas.openxmlformats.org/officeDocument/2006/customXml" ds:itemID="{F004D243-110F-4084-A9F6-D8FBEBEDAEC0}">
+<ds:datastoreItem xmlns:ds="http://schemas.openxmlformats.org/officeDocument/2006/customXml" ds:itemID="{E28BF8C3-D276-4DA6-85A0-D2A1DAAF6993}">
   <ds:schemaRefs>
     <ds:schemaRef ds:uri="http://schemas.openxmlformats.org/officeDocument/2006/bibliography"/>
   </ds:schemaRefs>

</xml_diff>